<commit_message>
merge de rama nvd3 ok
</commit_message>
<xml_diff>
--- a/Documentacion/Log_Horas_Proyecto.docx
+++ b/Documentacion/Log_Horas_Proyecto.docx
@@ -1,3 +1,206 @@
+
+<file path=word/document.xml><?xml version="1.0" encoding="utf-8"?>
+<w:document xmlns:wpc="http://schemas.microsoft.com/office/word/2010/wordprocessingCanvas" xmlns:mc="http://schemas.openxmlformats.org/markup-compatibility/2006" xmlns:o="urn:schemas-microsoft-com:office:office" xmlns:r="http://schemas.openxmlformats.org/officeDocument/2006/relationships" xmlns:m="http://schemas.openxmlformats.org/officeDocument/2006/math" xmlns:v="urn:schemas-microsoft-com:vml" xmlns:wp14="http://schemas.microsoft.com/office/word/2010/wordprocessingDrawing" xmlns:wp="http://schemas.openxmlformats.org/drawingml/2006/wordprocessingDrawing" xmlns:w10="urn:schemas-microsoft-com:office:word" xmlns:w="http://schemas.openxmlformats.org/wordprocessingml/2006/main" xmlns:w14="http://schemas.microsoft.com/office/word/2010/wordml" xmlns:wpg="http://schemas.microsoft.com/office/word/2010/wordprocessingGroup" xmlns:wpi="http://schemas.microsoft.com/office/word/2010/wordprocessingInk" xmlns:wne="http://schemas.microsoft.com/office/word/2006/wordml" xmlns:wps="http://schemas.microsoft.com/office/word/2010/wordprocessingShape" mc:Ignorable="w14 wp14">
+  <w:body>
+    <w:p>
+      <w:pPr>
+        <w:pStyle w:val="Citadestacada"/>
+        <w:rPr>
+          <w:color w:val="auto"/>
+        </w:rPr>
+      </w:pPr>
+      <w:r>
+        <w:rPr>
+          <w:color w:val="auto"/>
+        </w:rPr>
+        <w:t xml:space="preserve">Log de horas tareas Open Data </w:t>
+      </w:r>
+      <w:proofErr w:type="spellStart"/>
+      <w:r>
+        <w:rPr>
+          <w:color w:val="auto"/>
+        </w:rPr>
+        <w:t>Collector</w:t>
+      </w:r>
+      <w:proofErr w:type="spellEnd"/>
+    </w:p>
+    <w:p>
+      <w:r>
+        <w:rPr>
+          <w:b/>
+        </w:rPr>
+        <w:t>26</w:t>
+      </w:r>
+      <w:r>
+        <w:rPr>
+          <w:b/>
+        </w:rPr>
+        <w:t>-12-15 :</w:t>
+      </w:r>
+      <w:r>
+        <w:t xml:space="preserve"> 5 horas </w:t>
+      </w:r>
+      <w:r>
+        <w:t>c</w:t>
+      </w:r>
+      <w:bookmarkStart w:id="0" w:name="_GoBack"/>
+      <w:bookmarkEnd w:id="0"/>
+      <w:r>
+        <w:t>on Alfredo</w:t>
+      </w:r>
+      <w:r>
+        <w:t xml:space="preserve"> </w:t>
+      </w:r>
+      <w:proofErr w:type="spellStart"/>
+      <w:r>
+        <w:t>teamviewer-hangouts</w:t>
+      </w:r>
+      <w:proofErr w:type="spellEnd"/>
+      <w:r>
+        <w:t xml:space="preserve">. Puesta a punto de </w:t>
+      </w:r>
+      <w:proofErr w:type="spellStart"/>
+      <w:r>
+        <w:t>Kettle</w:t>
+      </w:r>
+      <w:proofErr w:type="spellEnd"/>
+      <w:r>
+        <w:t xml:space="preserve">, </w:t>
+      </w:r>
+      <w:proofErr w:type="spellStart"/>
+      <w:r>
+        <w:t>Formacion</w:t>
+      </w:r>
+      <w:proofErr w:type="spellEnd"/>
+      <w:r>
+        <w:t xml:space="preserve"> ETL </w:t>
+      </w:r>
+      <w:proofErr w:type="spellStart"/>
+      <w:r>
+        <w:t>Kettle</w:t>
+      </w:r>
+      <w:proofErr w:type="spellEnd"/>
+      <w:r>
+        <w:t xml:space="preserve">, </w:t>
+      </w:r>
+      <w:proofErr w:type="spellStart"/>
+      <w:r>
+        <w:t>Preparacion</w:t>
+      </w:r>
+      <w:proofErr w:type="spellEnd"/>
+      <w:r>
+        <w:t xml:space="preserve"> de </w:t>
+      </w:r>
+      <w:proofErr w:type="spellStart"/>
+      <w:r>
+        <w:t>csv</w:t>
+      </w:r>
+      <w:proofErr w:type="spellEnd"/>
+      <w:r>
+        <w:t xml:space="preserve">, Inicio de transformación </w:t>
+      </w:r>
+      <w:proofErr w:type="spellStart"/>
+      <w:r>
+        <w:t>Kettle</w:t>
+      </w:r>
+      <w:proofErr w:type="spellEnd"/>
+      <w:r>
+        <w:t>, Entidad Barrio-</w:t>
+      </w:r>
+      <w:proofErr w:type="spellStart"/>
+      <w:r>
+        <w:t>MigracionBarrio</w:t>
+      </w:r>
+      <w:proofErr w:type="spellEnd"/>
+      <w:r>
+        <w:t>.</w:t>
+      </w:r>
+    </w:p>
+    <w:p>
+      <w:r>
+        <w:rPr>
+          <w:b/>
+        </w:rPr>
+        <w:t>29-12-15:</w:t>
+      </w:r>
+      <w:r>
+        <w:t xml:space="preserve"> 2 horas con Alfredo. </w:t>
+      </w:r>
+      <w:proofErr w:type="spellStart"/>
+      <w:r>
+        <w:t>Finalizacion</w:t>
+      </w:r>
+      <w:proofErr w:type="spellEnd"/>
+      <w:r>
+        <w:t xml:space="preserve"> de transformación </w:t>
+      </w:r>
+      <w:proofErr w:type="spellStart"/>
+      <w:r>
+        <w:t>Kettle</w:t>
+      </w:r>
+      <w:proofErr w:type="gramStart"/>
+      <w:r>
+        <w:t>,insert</w:t>
+      </w:r>
+      <w:proofErr w:type="spellEnd"/>
+      <w:proofErr w:type="gramEnd"/>
+      <w:r>
+        <w:t xml:space="preserve"> en la base de datos y </w:t>
+      </w:r>
+      <w:proofErr w:type="spellStart"/>
+      <w:r>
+        <w:t>Formacion</w:t>
+      </w:r>
+      <w:proofErr w:type="spellEnd"/>
+      <w:r>
+        <w:t xml:space="preserve"> de librería NVD3 con angular.js</w:t>
+      </w:r>
+    </w:p>
+    <w:p>
+      <w:r>
+        <w:t xml:space="preserve">16/01/15: 1hora con Alfredo, nuevas tecnologías </w:t>
+      </w:r>
+      <w:proofErr w:type="spellStart"/>
+      <w:r>
+        <w:t>Pentaho</w:t>
+      </w:r>
+      <w:proofErr w:type="spellEnd"/>
+      <w:r>
+        <w:t xml:space="preserve"> (</w:t>
+      </w:r>
+      <w:proofErr w:type="spellStart"/>
+      <w:r>
+        <w:t>reporting</w:t>
+      </w:r>
+      <w:proofErr w:type="gramStart"/>
+      <w:r>
+        <w:t>,server,dashboard</w:t>
+      </w:r>
+      <w:proofErr w:type="spellEnd"/>
+      <w:proofErr w:type="gramEnd"/>
+      <w:r>
+        <w:t>)</w:t>
+      </w:r>
+    </w:p>
+    <w:p>
+      <w:r>
+        <w:t xml:space="preserve">16/01/15: 1horas planteamiento listado </w:t>
+      </w:r>
+      <w:proofErr w:type="spellStart"/>
+      <w:r>
+        <w:t>datasets-categorias</w:t>
+      </w:r>
+      <w:proofErr w:type="spellEnd"/>
+    </w:p>
+    <w:sectPr>
+      <w:pgSz w:w="11906" w:h="16838"/>
+      <w:pgMar w:top="1417" w:right="1701" w:bottom="1417" w:left="1701" w:header="708" w:footer="708" w:gutter="0"/>
+      <w:cols w:space="708"/>
+      <w:docGrid w:linePitch="360"/>
+    </w:sectPr>
+  </w:body>
+</w:document>
+</file>
 
 <file path=word/styles.xml><?xml version="1.0" encoding="utf-8"?>
 <w:styles xmlns:mc="http://schemas.openxmlformats.org/markup-compatibility/2006" xmlns:r="http://schemas.openxmlformats.org/officeDocument/2006/relationships" xmlns:w="http://schemas.openxmlformats.org/wordprocessingml/2006/main" xmlns:w14="http://schemas.microsoft.com/office/word/2010/wordml" mc:Ignorable="w14">
@@ -224,4 +427,516 @@
     </w:rPr>
   </w:style>
 </w:styles>
+</file>
+
+<file path=word/stylesWithEffects.xml><?xml version="1.0" encoding="utf-8"?>
+<w:styles xmlns:wpc="http://schemas.microsoft.com/office/word/2010/wordprocessingCanvas" xmlns:mc="http://schemas.openxmlformats.org/markup-compatibility/2006" xmlns:o="urn:schemas-microsoft-com:office:office" xmlns:r="http://schemas.openxmlformats.org/officeDocument/2006/relationships" xmlns:m="http://schemas.openxmlformats.org/officeDocument/2006/math" xmlns:v="urn:schemas-microsoft-com:vml" xmlns:wp14="http://schemas.microsoft.com/office/word/2010/wordprocessingDrawing" xmlns:wp="http://schemas.openxmlformats.org/drawingml/2006/wordprocessingDrawing" xmlns:w10="urn:schemas-microsoft-com:office:word" xmlns:w="http://schemas.openxmlformats.org/wordprocessingml/2006/main" xmlns:w14="http://schemas.microsoft.com/office/word/2010/wordml" xmlns:wpg="http://schemas.microsoft.com/office/word/2010/wordprocessingGroup" xmlns:wpi="http://schemas.microsoft.com/office/word/2010/wordprocessingInk" xmlns:wne="http://schemas.microsoft.com/office/word/2006/wordml" xmlns:wps="http://schemas.microsoft.com/office/word/2010/wordprocessingShape" mc:Ignorable="w14 wp14">
+  <w:docDefaults>
+    <w:rPrDefault>
+      <w:rPr>
+        <w:rFonts w:asciiTheme="minorHAnsi" w:eastAsiaTheme="minorHAnsi" w:hAnsiTheme="minorHAnsi" w:cstheme="minorBidi"/>
+        <w:sz w:val="22"/>
+        <w:szCs w:val="22"/>
+        <w:lang w:val="es-ES" w:eastAsia="en-US" w:bidi="ar-SA"/>
+      </w:rPr>
+    </w:rPrDefault>
+    <w:pPrDefault>
+      <w:pPr>
+        <w:spacing w:after="200" w:line="276" w:lineRule="auto"/>
+      </w:pPr>
+    </w:pPrDefault>
+  </w:docDefaults>
+  <w:latentStyles w:defLockedState="0" w:defUIPriority="99" w:defSemiHidden="1" w:defUnhideWhenUsed="1" w:defQFormat="0" w:count="267">
+    <w:lsdException w:name="Normal" w:semiHidden="0" w:uiPriority="0" w:unhideWhenUsed="0" w:qFormat="1"/>
+    <w:lsdException w:name="heading 1" w:semiHidden="0" w:uiPriority="9" w:unhideWhenUsed="0" w:qFormat="1"/>
+    <w:lsdException w:name="heading 2" w:uiPriority="9" w:qFormat="1"/>
+    <w:lsdException w:name="heading 3" w:uiPriority="9" w:qFormat="1"/>
+    <w:lsdException w:name="heading 4" w:uiPriority="9" w:qFormat="1"/>
+    <w:lsdException w:name="heading 5" w:uiPriority="9" w:qFormat="1"/>
+    <w:lsdException w:name="heading 6" w:uiPriority="9" w:qFormat="1"/>
+    <w:lsdException w:name="heading 7" w:uiPriority="9" w:qFormat="1"/>
+    <w:lsdException w:name="heading 8" w:uiPriority="9" w:qFormat="1"/>
+    <w:lsdException w:name="heading 9" w:uiPriority="9" w:qFormat="1"/>
+    <w:lsdException w:name="toc 1" w:uiPriority="39"/>
+    <w:lsdException w:name="toc 2" w:uiPriority="39"/>
+    <w:lsdException w:name="toc 3" w:uiPriority="39"/>
+    <w:lsdException w:name="toc 4" w:uiPriority="39"/>
+    <w:lsdException w:name="toc 5" w:uiPriority="39"/>
+    <w:lsdException w:name="toc 6" w:uiPriority="39"/>
+    <w:lsdException w:name="toc 7" w:uiPriority="39"/>
+    <w:lsdException w:name="toc 8" w:uiPriority="39"/>
+    <w:lsdException w:name="toc 9" w:uiPriority="39"/>
+    <w:lsdException w:name="caption" w:uiPriority="35" w:qFormat="1"/>
+    <w:lsdException w:name="Title" w:semiHidden="0" w:uiPriority="10" w:unhideWhenUsed="0" w:qFormat="1"/>
+    <w:lsdException w:name="Default Paragraph Font" w:uiPriority="1"/>
+    <w:lsdException w:name="Subtitle" w:semiHidden="0" w:uiPriority="11" w:unhideWhenUsed="0" w:qFormat="1"/>
+    <w:lsdException w:name="Strong" w:semiHidden="0" w:uiPriority="22" w:unhideWhenUsed="0" w:qFormat="1"/>
+    <w:lsdException w:name="Emphasis" w:semiHidden="0" w:uiPriority="20" w:unhideWhenUsed="0" w:qFormat="1"/>
+    <w:lsdException w:name="Table Grid" w:semiHidden="0" w:uiPriority="59" w:unhideWhenUsed="0"/>
+    <w:lsdException w:name="Placeholder Text" w:unhideWhenUsed="0"/>
+    <w:lsdException w:name="No Spacing" w:semiHidden="0" w:uiPriority="1" w:unhideWhenUsed="0" w:qFormat="1"/>
+    <w:lsdException w:name="Light Shading" w:semiHidden="0" w:uiPriority="60" w:unhideWhenUsed="0"/>
+    <w:lsdException w:name="Light List" w:semiHidden="0" w:uiPriority="61" w:unhideWhenUsed="0"/>
+    <w:lsdException w:name="Light Grid" w:semiHidden="0" w:uiPriority="62" w:unhideWhenUsed="0"/>
+    <w:lsdException w:name="Medium Shading 1" w:semiHidden="0" w:uiPriority="63" w:unhideWhenUsed="0"/>
+    <w:lsdException w:name="Medium Shading 2" w:semiHidden="0" w:uiPriority="64" w:unhideWhenUsed="0"/>
+    <w:lsdException w:name="Medium List 1" w:semiHidden="0" w:uiPriority="65" w:unhideWhenUsed="0"/>
+    <w:lsdException w:name="Medium List 2" w:semiHidden="0" w:uiPriority="66" w:unhideWhenUsed="0"/>
+    <w:lsdException w:name="Medium Grid 1" w:semiHidden="0" w:uiPriority="67" w:unhideWhenUsed="0"/>
+    <w:lsdException w:name="Medium Grid 2" w:semiHidden="0" w:uiPriority="68" w:unhideWhenUsed="0"/>
+    <w:lsdException w:name="Medium Grid 3" w:semiHidden="0" w:uiPriority="69" w:unhideWhenUsed="0"/>
+    <w:lsdException w:name="Dark List" w:semiHidden="0" w:uiPriority="70" w:unhideWhenUsed="0"/>
+    <w:lsdException w:name="Colorful Shading" w:semiHidden="0" w:uiPriority="71" w:unhideWhenUsed="0"/>
+    <w:lsdException w:name="Colorful List" w:semiHidden="0" w:uiPriority="72" w:unhideWhenUsed="0"/>
+    <w:lsdException w:name="Colorful Grid" w:semiHidden="0" w:uiPriority="73" w:unhideWhenUsed="0"/>
+    <w:lsdException w:name="Light Shading Accent 1" w:semiHidden="0" w:uiPriority="60" w:unhideWhenUsed="0"/>
+    <w:lsdException w:name="Light List Accent 1" w:semiHidden="0" w:uiPriority="61" w:unhideWhenUsed="0"/>
+    <w:lsdException w:name="Light Grid Accent 1" w:semiHidden="0" w:uiPriority="62" w:unhideWhenUsed="0"/>
+    <w:lsdException w:name="Medium Shading 1 Accent 1" w:semiHidden="0" w:uiPriority="63" w:unhideWhenUsed="0"/>
+    <w:lsdException w:name="Medium Shading 2 Accent 1" w:semiHidden="0" w:uiPriority="64" w:unhideWhenUsed="0"/>
+    <w:lsdException w:name="Medium List 1 Accent 1" w:semiHidden="0" w:uiPriority="65" w:unhideWhenUsed="0"/>
+    <w:lsdException w:name="Revision" w:unhideWhenUsed="0"/>
+    <w:lsdException w:name="List Paragraph" w:semiHidden="0" w:uiPriority="34" w:unhideWhenUsed="0" w:qFormat="1"/>
+    <w:lsdException w:name="Quote" w:semiHidden="0" w:uiPriority="29" w:unhideWhenUsed="0" w:qFormat="1"/>
+    <w:lsdException w:name="Intense Quote" w:semiHidden="0" w:uiPriority="30" w:unhideWhenUsed="0" w:qFormat="1"/>
+    <w:lsdException w:name="Medium List 2 Accent 1" w:semiHidden="0" w:uiPriority="66" w:unhideWhenUsed="0"/>
+    <w:lsdException w:name="Medium Grid 1 Accent 1" w:semiHidden="0" w:uiPriority="67" w:unhideWhenUsed="0"/>
+    <w:lsdException w:name="Medium Grid 2 Accent 1" w:semiHidden="0" w:uiPriority="68" w:unhideWhenUsed="0"/>
+    <w:lsdException w:name="Medium Grid 3 Accent 1" w:semiHidden="0" w:uiPriority="69" w:unhideWhenUsed="0"/>
+    <w:lsdException w:name="Dark List Accent 1" w:semiHidden="0" w:uiPriority="70" w:unhideWhenUsed="0"/>
+    <w:lsdException w:name="Colorful Shading Accent 1" w:semiHidden="0" w:uiPriority="71" w:unhideWhenUsed="0"/>
+    <w:lsdException w:name="Colorful List Accent 1" w:semiHidden="0" w:uiPriority="72" w:unhideWhenUsed="0"/>
+    <w:lsdException w:name="Colorful Grid Accent 1" w:semiHidden="0" w:uiPriority="73" w:unhideWhenUsed="0"/>
+    <w:lsdException w:name="Light Shading Accent 2" w:semiHidden="0" w:uiPriority="60" w:unhideWhenUsed="0"/>
+    <w:lsdException w:name="Light List Accent 2" w:semiHidden="0" w:uiPriority="61" w:unhideWhenUsed="0"/>
+    <w:lsdException w:name="Light Grid Accent 2" w:semiHidden="0" w:uiPriority="62" w:unhideWhenUsed="0"/>
+    <w:lsdException w:name="Medium Shading 1 Accent 2" w:semiHidden="0" w:uiPriority="63" w:unhideWhenUsed="0"/>
+    <w:lsdException w:name="Medium Shading 2 Accent 2" w:semiHidden="0" w:uiPriority="64" w:unhideWhenUsed="0"/>
+    <w:lsdException w:name="Medium List 1 Accent 2" w:semiHidden="0" w:uiPriority="65" w:unhideWhenUsed="0"/>
+    <w:lsdException w:name="Medium List 2 Accent 2" w:semiHidden="0" w:uiPriority="66" w:unhideWhenUsed="0"/>
+    <w:lsdException w:name="Medium Grid 1 Accent 2" w:semiHidden="0" w:uiPriority="67" w:unhideWhenUsed="0"/>
+    <w:lsdException w:name="Medium Grid 2 Accent 2" w:semiHidden="0" w:uiPriority="68" w:unhideWhenUsed="0"/>
+    <w:lsdException w:name="Medium Grid 3 Accent 2" w:semiHidden="0" w:uiPriority="69" w:unhideWhenUsed="0"/>
+    <w:lsdException w:name="Dark List Accent 2" w:semiHidden="0" w:uiPriority="70" w:unhideWhenUsed="0"/>
+    <w:lsdException w:name="Colorful Shading Accent 2" w:semiHidden="0" w:uiPriority="71" w:unhideWhenUsed="0"/>
+    <w:lsdException w:name="Colorful List Accent 2" w:semiHidden="0" w:uiPriority="72" w:unhideWhenUsed="0"/>
+    <w:lsdException w:name="Colorful Grid Accent 2" w:semiHidden="0" w:uiPriority="73" w:unhideWhenUsed="0"/>
+    <w:lsdException w:name="Light Shading Accent 3" w:semiHidden="0" w:uiPriority="60" w:unhideWhenUsed="0"/>
+    <w:lsdException w:name="Light List Accent 3" w:semiHidden="0" w:uiPriority="61" w:unhideWhenUsed="0"/>
+    <w:lsdException w:name="Light Grid Accent 3" w:semiHidden="0" w:uiPriority="62" w:unhideWhenUsed="0"/>
+    <w:lsdException w:name="Medium Shading 1 Accent 3" w:semiHidden="0" w:uiPriority="63" w:unhideWhenUsed="0"/>
+    <w:lsdException w:name="Medium Shading 2 Accent 3" w:semiHidden="0" w:uiPriority="64" w:unhideWhenUsed="0"/>
+    <w:lsdException w:name="Medium List 1 Accent 3" w:semiHidden="0" w:uiPriority="65" w:unhideWhenUsed="0"/>
+    <w:lsdException w:name="Medium List 2 Accent 3" w:semiHidden="0" w:uiPriority="66" w:unhideWhenUsed="0"/>
+    <w:lsdException w:name="Medium Grid 1 Accent 3" w:semiHidden="0" w:uiPriority="67" w:unhideWhenUsed="0"/>
+    <w:lsdException w:name="Medium Grid 2 Accent 3" w:semiHidden="0" w:uiPriority="68" w:unhideWhenUsed="0"/>
+    <w:lsdException w:name="Medium Grid 3 Accent 3" w:semiHidden="0" w:uiPriority="69" w:unhideWhenUsed="0"/>
+    <w:lsdException w:name="Dark List Accent 3" w:semiHidden="0" w:uiPriority="70" w:unhideWhenUsed="0"/>
+    <w:lsdException w:name="Colorful Shading Accent 3" w:semiHidden="0" w:uiPriority="71" w:unhideWhenUsed="0"/>
+    <w:lsdException w:name="Colorful List Accent 3" w:semiHidden="0" w:uiPriority="72" w:unhideWhenUsed="0"/>
+    <w:lsdException w:name="Colorful Grid Accent 3" w:semiHidden="0" w:uiPriority="73" w:unhideWhenUsed="0"/>
+    <w:lsdException w:name="Light Shading Accent 4" w:semiHidden="0" w:uiPriority="60" w:unhideWhenUsed="0"/>
+    <w:lsdException w:name="Light List Accent 4" w:semiHidden="0" w:uiPriority="61" w:unhideWhenUsed="0"/>
+    <w:lsdException w:name="Light Grid Accent 4" w:semiHidden="0" w:uiPriority="62" w:unhideWhenUsed="0"/>
+    <w:lsdException w:name="Medium Shading 1 Accent 4" w:semiHidden="0" w:uiPriority="63" w:unhideWhenUsed="0"/>
+    <w:lsdException w:name="Medium Shading 2 Accent 4" w:semiHidden="0" w:uiPriority="64" w:unhideWhenUsed="0"/>
+    <w:lsdException w:name="Medium List 1 Accent 4" w:semiHidden="0" w:uiPriority="65" w:unhideWhenUsed="0"/>
+    <w:lsdException w:name="Medium List 2 Accent 4" w:semiHidden="0" w:uiPriority="66" w:unhideWhenUsed="0"/>
+    <w:lsdException w:name="Medium Grid 1 Accent 4" w:semiHidden="0" w:uiPriority="67" w:unhideWhenUsed="0"/>
+    <w:lsdException w:name="Medium Grid 2 Accent 4" w:semiHidden="0" w:uiPriority="68" w:unhideWhenUsed="0"/>
+    <w:lsdException w:name="Medium Grid 3 Accent 4" w:semiHidden="0" w:uiPriority="69" w:unhideWhenUsed="0"/>
+    <w:lsdException w:name="Dark List Accent 4" w:semiHidden="0" w:uiPriority="70" w:unhideWhenUsed="0"/>
+    <w:lsdException w:name="Colorful Shading Accent 4" w:semiHidden="0" w:uiPriority="71" w:unhideWhenUsed="0"/>
+    <w:lsdException w:name="Colorful List Accent 4" w:semiHidden="0" w:uiPriority="72" w:unhideWhenUsed="0"/>
+    <w:lsdException w:name="Colorful Grid Accent 4" w:semiHidden="0" w:uiPriority="73" w:unhideWhenUsed="0"/>
+    <w:lsdException w:name="Light Shading Accent 5" w:semiHidden="0" w:uiPriority="60" w:unhideWhenUsed="0"/>
+    <w:lsdException w:name="Light List Accent 5" w:semiHidden="0" w:uiPriority="61" w:unhideWhenUsed="0"/>
+    <w:lsdException w:name="Light Grid Accent 5" w:semiHidden="0" w:uiPriority="62" w:unhideWhenUsed="0"/>
+    <w:lsdException w:name="Medium Shading 1 Accent 5" w:semiHidden="0" w:uiPriority="63" w:unhideWhenUsed="0"/>
+    <w:lsdException w:name="Medium Shading 2 Accent 5" w:semiHidden="0" w:uiPriority="64" w:unhideWhenUsed="0"/>
+    <w:lsdException w:name="Medium List 1 Accent 5" w:semiHidden="0" w:uiPriority="65" w:unhideWhenUsed="0"/>
+    <w:lsdException w:name="Medium List 2 Accent 5" w:semiHidden="0" w:uiPriority="66" w:unhideWhenUsed="0"/>
+    <w:lsdException w:name="Medium Grid 1 Accent 5" w:semiHidden="0" w:uiPriority="67" w:unhideWhenUsed="0"/>
+    <w:lsdException w:name="Medium Grid 2 Accent 5" w:semiHidden="0" w:uiPriority="68" w:unhideWhenUsed="0"/>
+    <w:lsdException w:name="Medium Grid 3 Accent 5" w:semiHidden="0" w:uiPriority="69" w:unhideWhenUsed="0"/>
+    <w:lsdException w:name="Dark List Accent 5" w:semiHidden="0" w:uiPriority="70" w:unhideWhenUsed="0"/>
+    <w:lsdException w:name="Colorful Shading Accent 5" w:semiHidden="0" w:uiPriority="71" w:unhideWhenUsed="0"/>
+    <w:lsdException w:name="Colorful List Accent 5" w:semiHidden="0" w:uiPriority="72" w:unhideWhenUsed="0"/>
+    <w:lsdException w:name="Colorful Grid Accent 5" w:semiHidden="0" w:uiPriority="73" w:unhideWhenUsed="0"/>
+    <w:lsdException w:name="Light Shading Accent 6" w:semiHidden="0" w:uiPriority="60" w:unhideWhenUsed="0"/>
+    <w:lsdException w:name="Light List Accent 6" w:semiHidden="0" w:uiPriority="61" w:unhideWhenUsed="0"/>
+    <w:lsdException w:name="Light Grid Accent 6" w:semiHidden="0" w:uiPriority="62" w:unhideWhenUsed="0"/>
+    <w:lsdException w:name="Medium Shading 1 Accent 6" w:semiHidden="0" w:uiPriority="63" w:unhideWhenUsed="0"/>
+    <w:lsdException w:name="Medium Shading 2 Accent 6" w:semiHidden="0" w:uiPriority="64" w:unhideWhenUsed="0"/>
+    <w:lsdException w:name="Medium List 1 Accent 6" w:semiHidden="0" w:uiPriority="65" w:unhideWhenUsed="0"/>
+    <w:lsdException w:name="Medium List 2 Accent 6" w:semiHidden="0" w:uiPriority="66" w:unhideWhenUsed="0"/>
+    <w:lsdException w:name="Medium Grid 1 Accent 6" w:semiHidden="0" w:uiPriority="67" w:unhideWhenUsed="0"/>
+    <w:lsdException w:name="Medium Grid 2 Accent 6" w:semiHidden="0" w:uiPriority="68" w:unhideWhenUsed="0"/>
+    <w:lsdException w:name="Medium Grid 3 Accent 6" w:semiHidden="0" w:uiPriority="69" w:unhideWhenUsed="0"/>
+    <w:lsdException w:name="Dark List Accent 6" w:semiHidden="0" w:uiPriority="70" w:unhideWhenUsed="0"/>
+    <w:lsdException w:name="Colorful Shading Accent 6" w:semiHidden="0" w:uiPriority="71" w:unhideWhenUsed="0"/>
+    <w:lsdException w:name="Colorful List Accent 6" w:semiHidden="0" w:uiPriority="72" w:unhideWhenUsed="0"/>
+    <w:lsdException w:name="Colorful Grid Accent 6" w:semiHidden="0" w:uiPriority="73" w:unhideWhenUsed="0"/>
+    <w:lsdException w:name="Subtle Emphasis" w:semiHidden="0" w:uiPriority="19" w:unhideWhenUsed="0" w:qFormat="1"/>
+    <w:lsdException w:name="Intense Emphasis" w:semiHidden="0" w:uiPriority="21" w:unhideWhenUsed="0" w:qFormat="1"/>
+    <w:lsdException w:name="Subtle Reference" w:semiHidden="0" w:uiPriority="31" w:unhideWhenUsed="0" w:qFormat="1"/>
+    <w:lsdException w:name="Intense Reference" w:semiHidden="0" w:uiPriority="32" w:unhideWhenUsed="0" w:qFormat="1"/>
+    <w:lsdException w:name="Book Title" w:semiHidden="0" w:uiPriority="33" w:unhideWhenUsed="0" w:qFormat="1"/>
+    <w:lsdException w:name="Bibliography" w:uiPriority="37"/>
+    <w:lsdException w:name="TOC Heading" w:uiPriority="39" w:qFormat="1"/>
+  </w:latentStyles>
+  <w:style w:type="paragraph" w:default="1" w:styleId="Normal">
+    <w:name w:val="Normal"/>
+    <w:qFormat/>
+  </w:style>
+  <w:style w:type="character" w:default="1" w:styleId="Fuentedeprrafopredeter">
+    <w:name w:val="Default Paragraph Font"/>
+    <w:uiPriority w:val="1"/>
+    <w:semiHidden/>
+    <w:unhideWhenUsed/>
+  </w:style>
+  <w:style w:type="table" w:default="1" w:styleId="Tablanormal">
+    <w:name w:val="Normal Table"/>
+    <w:uiPriority w:val="99"/>
+    <w:semiHidden/>
+    <w:unhideWhenUsed/>
+    <w:tblPr>
+      <w:tblInd w:w="0" w:type="dxa"/>
+      <w:tblCellMar>
+        <w:top w:w="0" w:type="dxa"/>
+        <w:left w:w="108" w:type="dxa"/>
+        <w:bottom w:w="0" w:type="dxa"/>
+        <w:right w:w="108" w:type="dxa"/>
+      </w:tblCellMar>
+    </w:tblPr>
+  </w:style>
+  <w:style w:type="numbering" w:default="1" w:styleId="Sinlista">
+    <w:name w:val="No List"/>
+    <w:uiPriority w:val="99"/>
+    <w:semiHidden/>
+    <w:unhideWhenUsed/>
+  </w:style>
+  <w:style w:type="paragraph" w:styleId="Citadestacada">
+    <w:name w:val="Intense Quote"/>
+    <w:basedOn w:val="Normal"/>
+    <w:next w:val="Normal"/>
+    <w:link w:val="CitadestacadaCar"/>
+    <w:uiPriority w:val="30"/>
+    <w:qFormat/>
+    <w:rsid w:val="005D6ED3"/>
+    <w:pPr>
+      <w:pBdr>
+        <w:bottom w:val="single" w:sz="4" w:space="4" w:color="4F81BD" w:themeColor="accent1"/>
+      </w:pBdr>
+      <w:spacing w:before="200" w:after="280"/>
+      <w:ind w:left="936" w:right="936"/>
+    </w:pPr>
+    <w:rPr>
+      <w:b/>
+      <w:bCs/>
+      <w:i/>
+      <w:iCs/>
+      <w:color w:val="4F81BD" w:themeColor="accent1"/>
+    </w:rPr>
+  </w:style>
+  <w:style w:type="character" w:customStyle="1" w:styleId="CitadestacadaCar">
+    <w:name w:val="Cita destacada Car"/>
+    <w:basedOn w:val="Fuentedeprrafopredeter"/>
+    <w:link w:val="Citadestacada"/>
+    <w:uiPriority w:val="30"/>
+    <w:rsid w:val="005D6ED3"/>
+    <w:rPr>
+      <w:b/>
+      <w:bCs/>
+      <w:i/>
+      <w:iCs/>
+      <w:color w:val="4F81BD" w:themeColor="accent1"/>
+    </w:rPr>
+  </w:style>
+</w:styles>
+</file>
+
+<file path=word/theme/theme1.xml><?xml version="1.0" encoding="utf-8"?>
+<a:theme xmlns:a="http://schemas.openxmlformats.org/drawingml/2006/main" name="Tema de Office">
+  <a:themeElements>
+    <a:clrScheme name="Office">
+      <a:dk1>
+        <a:sysClr val="windowText" lastClr="000000"/>
+      </a:dk1>
+      <a:lt1>
+        <a:sysClr val="window" lastClr="FFFFFF"/>
+      </a:lt1>
+      <a:dk2>
+        <a:srgbClr val="1F497D"/>
+      </a:dk2>
+      <a:lt2>
+        <a:srgbClr val="EEECE1"/>
+      </a:lt2>
+      <a:accent1>
+        <a:srgbClr val="4F81BD"/>
+      </a:accent1>
+      <a:accent2>
+        <a:srgbClr val="C0504D"/>
+      </a:accent2>
+      <a:accent3>
+        <a:srgbClr val="9BBB59"/>
+      </a:accent3>
+      <a:accent4>
+        <a:srgbClr val="8064A2"/>
+      </a:accent4>
+      <a:accent5>
+        <a:srgbClr val="4BACC6"/>
+      </a:accent5>
+      <a:accent6>
+        <a:srgbClr val="F79646"/>
+      </a:accent6>
+      <a:hlink>
+        <a:srgbClr val="0000FF"/>
+      </a:hlink>
+      <a:folHlink>
+        <a:srgbClr val="800080"/>
+      </a:folHlink>
+    </a:clrScheme>
+    <a:fontScheme name="Office">
+      <a:majorFont>
+        <a:latin typeface="Cambria"/>
+        <a:ea typeface=""/>
+        <a:cs typeface=""/>
+        <a:font script="Jpan" typeface="ＭＳ ゴシック"/>
+        <a:font script="Hang" typeface="맑은 고딕"/>
+        <a:font script="Hans" typeface="宋体"/>
+        <a:font script="Hant" typeface="新細明體"/>
+        <a:font script="Arab" typeface="Times New Roman"/>
+        <a:font script="Hebr" typeface="Times New Roman"/>
+        <a:font script="Thai" typeface="Angsana New"/>
+        <a:font script="Ethi" typeface="Nyala"/>
+        <a:font script="Beng" typeface="Vrinda"/>
+        <a:font script="Gujr" typeface="Shruti"/>
+        <a:font script="Khmr" typeface="MoolBoran"/>
+        <a:font script="Knda" typeface="Tunga"/>
+        <a:font script="Guru" typeface="Raavi"/>
+        <a:font script="Cans" typeface="Euphemia"/>
+        <a:font script="Cher" typeface="Plantagenet Cherokee"/>
+        <a:font script="Yiii" typeface="Microsoft Yi Baiti"/>
+        <a:font script="Tibt" typeface="Microsoft Himalaya"/>
+        <a:font script="Thaa" typeface="MV Boli"/>
+        <a:font script="Deva" typeface="Mangal"/>
+        <a:font script="Telu" typeface="Gautami"/>
+        <a:font script="Taml" typeface="Latha"/>
+        <a:font script="Syrc" typeface="Estrangelo Edessa"/>
+        <a:font script="Orya" typeface="Kalinga"/>
+        <a:font script="Mlym" typeface="Kartika"/>
+        <a:font script="Laoo" typeface="DokChampa"/>
+        <a:font script="Sinh" typeface="Iskoola Pota"/>
+        <a:font script="Mong" typeface="Mongolian Baiti"/>
+        <a:font script="Viet" typeface="Times New Roman"/>
+        <a:font script="Uigh" typeface="Microsoft Uighur"/>
+        <a:font script="Geor" typeface="Sylfaen"/>
+      </a:majorFont>
+      <a:minorFont>
+        <a:latin typeface="Calibri"/>
+        <a:ea typeface=""/>
+        <a:cs typeface=""/>
+        <a:font script="Jpan" typeface="ＭＳ 明朝"/>
+        <a:font script="Hang" typeface="맑은 고딕"/>
+        <a:font script="Hans" typeface="宋体"/>
+        <a:font script="Hant" typeface="新細明體"/>
+        <a:font script="Arab" typeface="Arial"/>
+        <a:font script="Hebr" typeface="Arial"/>
+        <a:font script="Thai" typeface="Cordia New"/>
+        <a:font script="Ethi" typeface="Nyala"/>
+        <a:font script="Beng" typeface="Vrinda"/>
+        <a:font script="Gujr" typeface="Shruti"/>
+        <a:font script="Khmr" typeface="DaunPenh"/>
+        <a:font script="Knda" typeface="Tunga"/>
+        <a:font script="Guru" typeface="Raavi"/>
+        <a:font script="Cans" typeface="Euphemia"/>
+        <a:font script="Cher" typeface="Plantagenet Cherokee"/>
+        <a:font script="Yiii" typeface="Microsoft Yi Baiti"/>
+        <a:font script="Tibt" typeface="Microsoft Himalaya"/>
+        <a:font script="Thaa" typeface="MV Boli"/>
+        <a:font script="Deva" typeface="Mangal"/>
+        <a:font script="Telu" typeface="Gautami"/>
+        <a:font script="Taml" typeface="Latha"/>
+        <a:font script="Syrc" typeface="Estrangelo Edessa"/>
+        <a:font script="Orya" typeface="Kalinga"/>
+        <a:font script="Mlym" typeface="Kartika"/>
+        <a:font script="Laoo" typeface="DokChampa"/>
+        <a:font script="Sinh" typeface="Iskoola Pota"/>
+        <a:font script="Mong" typeface="Mongolian Baiti"/>
+        <a:font script="Viet" typeface="Arial"/>
+        <a:font script="Uigh" typeface="Microsoft Uighur"/>
+        <a:font script="Geor" typeface="Sylfaen"/>
+      </a:minorFont>
+    </a:fontScheme>
+    <a:fmtScheme name="Office">
+      <a:fillStyleLst>
+        <a:solidFill>
+          <a:schemeClr val="phClr"/>
+        </a:solidFill>
+        <a:gradFill rotWithShape="1">
+          <a:gsLst>
+            <a:gs pos="0">
+              <a:schemeClr val="phClr">
+                <a:tint val="50000"/>
+                <a:satMod val="300000"/>
+              </a:schemeClr>
+            </a:gs>
+            <a:gs pos="35000">
+              <a:schemeClr val="phClr">
+                <a:tint val="37000"/>
+                <a:satMod val="300000"/>
+              </a:schemeClr>
+            </a:gs>
+            <a:gs pos="100000">
+              <a:schemeClr val="phClr">
+                <a:tint val="15000"/>
+                <a:satMod val="350000"/>
+              </a:schemeClr>
+            </a:gs>
+          </a:gsLst>
+          <a:lin ang="16200000" scaled="1"/>
+        </a:gradFill>
+        <a:gradFill rotWithShape="1">
+          <a:gsLst>
+            <a:gs pos="0">
+              <a:schemeClr val="phClr">
+                <a:shade val="51000"/>
+                <a:satMod val="130000"/>
+              </a:schemeClr>
+            </a:gs>
+            <a:gs pos="80000">
+              <a:schemeClr val="phClr">
+                <a:shade val="93000"/>
+                <a:satMod val="130000"/>
+              </a:schemeClr>
+            </a:gs>
+            <a:gs pos="100000">
+              <a:schemeClr val="phClr">
+                <a:shade val="94000"/>
+                <a:satMod val="135000"/>
+              </a:schemeClr>
+            </a:gs>
+          </a:gsLst>
+          <a:lin ang="16200000" scaled="0"/>
+        </a:gradFill>
+      </a:fillStyleLst>
+      <a:lnStyleLst>
+        <a:ln w="9525" cap="flat" cmpd="sng" algn="ctr">
+          <a:solidFill>
+            <a:schemeClr val="phClr">
+              <a:shade val="95000"/>
+              <a:satMod val="105000"/>
+            </a:schemeClr>
+          </a:solidFill>
+          <a:prstDash val="solid"/>
+        </a:ln>
+        <a:ln w="25400" cap="flat" cmpd="sng" algn="ctr">
+          <a:solidFill>
+            <a:schemeClr val="phClr"/>
+          </a:solidFill>
+          <a:prstDash val="solid"/>
+        </a:ln>
+        <a:ln w="38100" cap="flat" cmpd="sng" algn="ctr">
+          <a:solidFill>
+            <a:schemeClr val="phClr"/>
+          </a:solidFill>
+          <a:prstDash val="solid"/>
+        </a:ln>
+      </a:lnStyleLst>
+      <a:effectStyleLst>
+        <a:effectStyle>
+          <a:effectLst>
+            <a:outerShdw blurRad="40000" dist="20000" dir="5400000" rotWithShape="0">
+              <a:srgbClr val="000000">
+                <a:alpha val="38000"/>
+              </a:srgbClr>
+            </a:outerShdw>
+          </a:effectLst>
+        </a:effectStyle>
+        <a:effectStyle>
+          <a:effectLst>
+            <a:outerShdw blurRad="40000" dist="23000" dir="5400000" rotWithShape="0">
+              <a:srgbClr val="000000">
+                <a:alpha val="35000"/>
+              </a:srgbClr>
+            </a:outerShdw>
+          </a:effectLst>
+        </a:effectStyle>
+        <a:effectStyle>
+          <a:effectLst>
+            <a:outerShdw blurRad="40000" dist="23000" dir="5400000" rotWithShape="0">
+              <a:srgbClr val="000000">
+                <a:alpha val="35000"/>
+              </a:srgbClr>
+            </a:outerShdw>
+          </a:effectLst>
+          <a:scene3d>
+            <a:camera prst="orthographicFront">
+              <a:rot lat="0" lon="0" rev="0"/>
+            </a:camera>
+            <a:lightRig rig="threePt" dir="t">
+              <a:rot lat="0" lon="0" rev="1200000"/>
+            </a:lightRig>
+          </a:scene3d>
+          <a:sp3d>
+            <a:bevelT w="63500" h="25400"/>
+          </a:sp3d>
+        </a:effectStyle>
+      </a:effectStyleLst>
+      <a:bgFillStyleLst>
+        <a:solidFill>
+          <a:schemeClr val="phClr"/>
+        </a:solidFill>
+        <a:gradFill rotWithShape="1">
+          <a:gsLst>
+            <a:gs pos="0">
+              <a:schemeClr val="phClr">
+                <a:tint val="40000"/>
+                <a:satMod val="350000"/>
+              </a:schemeClr>
+            </a:gs>
+            <a:gs pos="40000">
+              <a:schemeClr val="phClr">
+                <a:tint val="45000"/>
+                <a:shade val="99000"/>
+                <a:satMod val="350000"/>
+              </a:schemeClr>
+            </a:gs>
+            <a:gs pos="100000">
+              <a:schemeClr val="phClr">
+                <a:shade val="20000"/>
+                <a:satMod val="255000"/>
+              </a:schemeClr>
+            </a:gs>
+          </a:gsLst>
+          <a:path path="circle">
+            <a:fillToRect l="50000" t="-80000" r="50000" b="180000"/>
+          </a:path>
+        </a:gradFill>
+        <a:gradFill rotWithShape="1">
+          <a:gsLst>
+            <a:gs pos="0">
+              <a:schemeClr val="phClr">
+                <a:tint val="80000"/>
+                <a:satMod val="300000"/>
+              </a:schemeClr>
+            </a:gs>
+            <a:gs pos="100000">
+              <a:schemeClr val="phClr">
+                <a:shade val="30000"/>
+                <a:satMod val="200000"/>
+              </a:schemeClr>
+            </a:gs>
+          </a:gsLst>
+          <a:path path="circle">
+            <a:fillToRect l="50000" t="50000" r="50000" b="50000"/>
+          </a:path>
+        </a:gradFill>
+      </a:bgFillStyleLst>
+    </a:fmtScheme>
+  </a:themeElements>
+  <a:objectDefaults/>
+  <a:extraClrSchemeLst/>
+</a:theme>
 </file>
</xml_diff>